<commit_message>
Modification done by Gen LI. Make modification to the phase 2 progress report, and make modification to specification
</commit_message>
<xml_diff>
--- a/Revised Specification CSC207.docx
+++ b/Revised Specification CSC207.docx
@@ -6,14 +6,28 @@
       <w:pPr>
         <w:ind w:firstLine="420"/>
         <w:rPr>
-          <w:rFonts w:ascii="Times New Roman" w:hAnsi="Times New Roman" w:cs="Times New Roman"/>
+          <w:rFonts w:ascii="Times New Roman" w:hAnsi="Times New Roman" w:cs="Times New Roman" w:hint="eastAsia"/>
         </w:rPr>
       </w:pPr>
-      <w:r>
-        <w:rPr>
-          <w:rFonts w:ascii="Times New Roman" w:hAnsi="Times New Roman" w:cs="Times New Roman"/>
-        </w:rPr>
-        <w:t xml:space="preserve">Our project is a program designed to provide an easy way to track the products, customers, as well as purchases and sales information. There are two basic types of users: administrator and customer. To create an account, users need to provide a personal email address, create their username and password, and choose the corresponding user’s type. All personal information will be stored in a hash table </w:t>
+      <w:bookmarkStart w:id="0" w:name="OLE_LINK163"/>
+      <w:bookmarkStart w:id="1" w:name="OLE_LINK164"/>
+      <w:r>
+        <w:rPr>
+          <w:rFonts w:ascii="Times New Roman" w:hAnsi="Times New Roman" w:cs="Times New Roman"/>
+        </w:rPr>
+        <w:t xml:space="preserve">Our project is a program designed to provide an easy way to track the products, customers, as well as purchases and sales information. There are two basic types of users: administrator and customer. To create an account, users need to provide a personal email address, create their username and password, and choose the corresponding user’s type. All personal information will be stored in a </w:t>
+      </w:r>
+      <w:r>
+        <w:rPr>
+          <w:rFonts w:ascii="Times New Roman" w:hAnsi="Times New Roman" w:cs="Times New Roman"/>
+        </w:rPr>
+        <w:t>csv document as database</w:t>
+      </w:r>
+      <w:r>
+        <w:rPr>
+          <w:rFonts w:ascii="Times New Roman" w:hAnsi="Times New Roman" w:cs="Times New Roman"/>
+        </w:rPr>
+        <w:t xml:space="preserve"> </w:t>
       </w:r>
       <w:r>
         <w:rPr>
@@ -25,7 +39,49 @@
         <w:rPr>
           <w:rFonts w:ascii="Times New Roman" w:hAnsi="Times New Roman" w:cs="Times New Roman"/>
         </w:rPr>
-        <w:t>linked with an auto-generated id. For instance, the first user of our program will be assigned an id of “001”; then, the second user will have “002” as his/her id. After logging in, the welcome message will show up for users. In the customer case, they can click the “new order” bottom to access all the available items in the system; then, create their wish list in the text field at the top of the page. A search bar will be displayed at the top of the page as well for searching efficiency. If all requirements in one wish list have been fulfilled, the purchase information including order ID, requested items’ name and quantity, date</w:t>
+        <w:t>linked with an auto-generated id. For instance, the first user of our program will be assigned an id of “001”; then, the second user will have “002” as his/her id. After logging in, the welcome message will show up for users. In the customer case, they can click the “new order” bottom to access all the available items in the system</w:t>
+      </w:r>
+      <w:r>
+        <w:rPr>
+          <w:rFonts w:ascii="Times New Roman" w:hAnsi="Times New Roman" w:cs="Times New Roman"/>
+        </w:rPr>
+        <w:t>. T</w:t>
+      </w:r>
+      <w:r>
+        <w:rPr>
+          <w:rFonts w:ascii="Times New Roman" w:hAnsi="Times New Roman" w:cs="Times New Roman"/>
+        </w:rPr>
+        <w:t>hen,</w:t>
+      </w:r>
+      <w:r>
+        <w:rPr>
+          <w:rFonts w:ascii="Times New Roman" w:hAnsi="Times New Roman" w:cs="Times New Roman"/>
+        </w:rPr>
+        <w:t xml:space="preserve"> the users will type in what they want</w:t>
+      </w:r>
+      <w:r>
+        <w:rPr>
+          <w:rFonts w:ascii="Times New Roman" w:hAnsi="Times New Roman" w:cs="Times New Roman"/>
+        </w:rPr>
+        <w:t xml:space="preserve"> and click the place order button</w:t>
+      </w:r>
+      <w:r>
+        <w:rPr>
+          <w:rFonts w:ascii="Times New Roman" w:hAnsi="Times New Roman" w:cs="Times New Roman"/>
+        </w:rPr>
+        <w:t xml:space="preserve">. </w:t>
+      </w:r>
+      <w:r>
+        <w:rPr>
+          <w:rFonts w:ascii="Times New Roman" w:hAnsi="Times New Roman" w:cs="Times New Roman"/>
+        </w:rPr>
+        <w:t xml:space="preserve">After that, </w:t>
+      </w:r>
+      <w:r>
+        <w:rPr>
+          <w:rFonts w:ascii="Times New Roman" w:hAnsi="Times New Roman" w:cs="Times New Roman"/>
+        </w:rPr>
+        <w:t>the purchase information including order ID, requested items’ name and quantity, date</w:t>
       </w:r>
       <w:r>
         <w:rPr>
@@ -37,7 +93,43 @@
         <w:rPr>
           <w:rFonts w:ascii="Times New Roman" w:hAnsi="Times New Roman" w:cs="Times New Roman"/>
         </w:rPr>
-        <w:t>will be forwarded to the inventory for further processing. Inventory can be stocked and restocked by Inventory Controller based on previous information. Finally, an auto-generated receipt containing purchase information will be delivered to customers</w:t>
+        <w:t>will be forwarded to the inventory</w:t>
+      </w:r>
+      <w:r>
+        <w:rPr>
+          <w:rFonts w:ascii="Times New Roman" w:hAnsi="Times New Roman" w:cs="Times New Roman"/>
+        </w:rPr>
+        <w:t xml:space="preserve"> in a newly-generated</w:t>
+      </w:r>
+      <w:r>
+        <w:rPr>
+          <w:rFonts w:ascii="Times New Roman" w:hAnsi="Times New Roman" w:cs="Times New Roman"/>
+        </w:rPr>
+        <w:t xml:space="preserve"> </w:t>
+      </w:r>
+      <w:r>
+        <w:rPr>
+          <w:rFonts w:ascii="Times New Roman" w:hAnsi="Times New Roman" w:cs="Times New Roman"/>
+        </w:rPr>
+        <w:t xml:space="preserve">order object </w:t>
+      </w:r>
+      <w:r>
+        <w:rPr>
+          <w:rFonts w:ascii="Times New Roman" w:hAnsi="Times New Roman" w:cs="Times New Roman"/>
+        </w:rPr>
+        <w:t xml:space="preserve">for further processing. Inventory can </w:t>
+      </w:r>
+      <w:r>
+        <w:rPr>
+          <w:rFonts w:ascii="Times New Roman" w:hAnsi="Times New Roman" w:cs="Times New Roman"/>
+        </w:rPr>
+        <w:t xml:space="preserve">have stock in and stockout </w:t>
+      </w:r>
+      <w:r>
+        <w:rPr>
+          <w:rFonts w:ascii="Times New Roman" w:hAnsi="Times New Roman" w:cs="Times New Roman"/>
+        </w:rPr>
+        <w:t>by Inventory Controller based on previous information. Finally, an auto-generated receipt containing purchase information will be delivered to customers</w:t>
       </w:r>
       <w:r>
         <w:rPr>
@@ -49,7 +141,25 @@
         <w:rPr>
           <w:rFonts w:ascii="Times New Roman" w:hAnsi="Times New Roman" w:cs="Times New Roman"/>
         </w:rPr>
-        <w:t xml:space="preserve">. If some requirements cannot be fulfilled, for instance, the requested item quantity exceeds the available item quantity or wish list includes an absent item’s name, an auto-generated </w:t>
+        <w:t>.</w:t>
+      </w:r>
+      <w:r>
+        <w:rPr>
+          <w:rFonts w:ascii="Times New Roman" w:hAnsi="Times New Roman" w:cs="Times New Roman"/>
+        </w:rPr>
+        <w:t xml:space="preserve"> </w:t>
+      </w:r>
+      <w:r>
+        <w:rPr>
+          <w:rFonts w:ascii="Times New Roman" w:hAnsi="Times New Roman" w:cs="Times New Roman" w:hint="eastAsia"/>
+        </w:rPr>
+        <w:t>A</w:t>
+      </w:r>
+      <w:r>
+        <w:rPr>
+          <w:rFonts w:ascii="Times New Roman" w:hAnsi="Times New Roman" w:cs="Times New Roman"/>
+        </w:rPr>
+        <w:t xml:space="preserve">n auto-generated </w:t>
       </w:r>
       <w:r>
         <w:rPr>
@@ -61,7 +171,19 @@
         <w:rPr>
           <w:rFonts w:ascii="Times New Roman" w:hAnsi="Times New Roman" w:cs="Times New Roman"/>
         </w:rPr>
-        <w:t xml:space="preserve"> which shows “failure” will </w:t>
+        <w:t xml:space="preserve"> which shows </w:t>
+      </w:r>
+      <w:r>
+        <w:rPr>
+          <w:rFonts w:ascii="Times New Roman" w:hAnsi="Times New Roman" w:cs="Times New Roman"/>
+        </w:rPr>
+        <w:t xml:space="preserve">that the order is placed successfully </w:t>
+      </w:r>
+      <w:r>
+        <w:rPr>
+          <w:rFonts w:ascii="Times New Roman" w:hAnsi="Times New Roman" w:cs="Times New Roman"/>
+        </w:rPr>
+        <w:t xml:space="preserve">will </w:t>
       </w:r>
       <w:r>
         <w:rPr>
@@ -174,11 +296,13 @@
         <w:t>.</w:t>
       </w:r>
     </w:p>
+    <w:bookmarkEnd w:id="0"/>
+    <w:bookmarkEnd w:id="1"/>
     <w:p>
       <w:pPr>
         <w:ind w:firstLine="420"/>
         <w:rPr>
-          <w:rFonts w:ascii="Times New Roman" w:hAnsi="Times New Roman" w:cs="Times New Roman"/>
+          <w:rFonts w:ascii="Times New Roman" w:hAnsi="Times New Roman" w:cs="Times New Roman" w:hint="eastAsia"/>
         </w:rPr>
       </w:pPr>
     </w:p>
@@ -594,23 +718,23 @@
     <w:lsdException w:name="Unresolved Mention" w:semiHidden="1" w:unhideWhenUsed="1"/>
     <w:lsdException w:name="Smart Link" w:semiHidden="1" w:unhideWhenUsed="1"/>
   </w:latentStyles>
-  <w:style w:type="paragraph" w:default="1" w:styleId="Normal">
+  <w:style w:type="paragraph" w:default="1" w:styleId="a">
     <w:name w:val="Normal"/>
     <w:qFormat/>
     <w:rsid w:val="00D86B59"/>
     <w:rPr>
-      <w:rFonts w:ascii="SimSun" w:eastAsia="SimSun" w:hAnsi="SimSun" w:cs="SimSun"/>
+      <w:rFonts w:ascii="宋体" w:eastAsia="宋体" w:hAnsi="宋体" w:cs="宋体"/>
       <w:kern w:val="0"/>
       <w:sz w:val="24"/>
     </w:rPr>
   </w:style>
-  <w:style w:type="character" w:default="1" w:styleId="DefaultParagraphFont">
+  <w:style w:type="character" w:default="1" w:styleId="a0">
     <w:name w:val="Default Paragraph Font"/>
     <w:uiPriority w:val="1"/>
     <w:semiHidden/>
     <w:unhideWhenUsed/>
   </w:style>
-  <w:style w:type="table" w:default="1" w:styleId="TableNormal">
+  <w:style w:type="table" w:default="1" w:styleId="a1">
     <w:name w:val="Normal Table"/>
     <w:uiPriority w:val="99"/>
     <w:semiHidden/>
@@ -625,21 +749,82 @@
       </w:tblCellMar>
     </w:tblPr>
   </w:style>
-  <w:style w:type="numbering" w:default="1" w:styleId="NoList">
+  <w:style w:type="numbering" w:default="1" w:styleId="a2">
     <w:name w:val="No List"/>
     <w:uiPriority w:val="99"/>
     <w:semiHidden/>
     <w:unhideWhenUsed/>
   </w:style>
-  <w:style w:type="paragraph" w:styleId="NormalWeb">
+  <w:style w:type="paragraph" w:styleId="a3">
     <w:name w:val="Normal (Web)"/>
-    <w:basedOn w:val="Normal"/>
+    <w:basedOn w:val="a"/>
     <w:uiPriority w:val="99"/>
     <w:unhideWhenUsed/>
     <w:rsid w:val="00A81499"/>
     <w:pPr>
       <w:spacing w:before="100" w:beforeAutospacing="1" w:after="100" w:afterAutospacing="1"/>
     </w:pPr>
+  </w:style>
+  <w:style w:type="character" w:styleId="a4">
+    <w:name w:val="annotation reference"/>
+    <w:basedOn w:val="a0"/>
+    <w:uiPriority w:val="99"/>
+    <w:semiHidden/>
+    <w:unhideWhenUsed/>
+    <w:rsid w:val="006E432E"/>
+    <w:rPr>
+      <w:sz w:val="21"/>
+      <w:szCs w:val="21"/>
+    </w:rPr>
+  </w:style>
+  <w:style w:type="paragraph" w:styleId="a5">
+    <w:name w:val="annotation text"/>
+    <w:basedOn w:val="a"/>
+    <w:link w:val="a6"/>
+    <w:uiPriority w:val="99"/>
+    <w:unhideWhenUsed/>
+    <w:rsid w:val="006E432E"/>
+  </w:style>
+  <w:style w:type="character" w:customStyle="1" w:styleId="a6">
+    <w:name w:val="批注文字 字符"/>
+    <w:basedOn w:val="a0"/>
+    <w:link w:val="a5"/>
+    <w:uiPriority w:val="99"/>
+    <w:rsid w:val="006E432E"/>
+    <w:rPr>
+      <w:rFonts w:ascii="宋体" w:eastAsia="宋体" w:hAnsi="宋体" w:cs="宋体"/>
+      <w:kern w:val="0"/>
+      <w:sz w:val="24"/>
+    </w:rPr>
+  </w:style>
+  <w:style w:type="paragraph" w:styleId="a7">
+    <w:name w:val="annotation subject"/>
+    <w:basedOn w:val="a5"/>
+    <w:next w:val="a5"/>
+    <w:link w:val="a8"/>
+    <w:uiPriority w:val="99"/>
+    <w:semiHidden/>
+    <w:unhideWhenUsed/>
+    <w:rsid w:val="006E432E"/>
+    <w:rPr>
+      <w:b/>
+      <w:bCs/>
+    </w:rPr>
+  </w:style>
+  <w:style w:type="character" w:customStyle="1" w:styleId="a8">
+    <w:name w:val="批注主题 字符"/>
+    <w:basedOn w:val="a6"/>
+    <w:link w:val="a7"/>
+    <w:uiPriority w:val="99"/>
+    <w:semiHidden/>
+    <w:rsid w:val="006E432E"/>
+    <w:rPr>
+      <w:rFonts w:ascii="宋体" w:eastAsia="宋体" w:hAnsi="宋体" w:cs="宋体"/>
+      <w:b/>
+      <w:bCs/>
+      <w:kern w:val="0"/>
+      <w:sz w:val="24"/>
+    </w:rPr>
   </w:style>
 </w:styles>
 </file>

</xml_diff>